<commit_message>
Updated - 15 May 24
Updated documents
</commit_message>
<xml_diff>
--- a/Job Seeker's Toolkit/Example CV.docx
+++ b/Job Seeker's Toolkit/Example CV.docx
@@ -1,6 +1,6 @@
 
 <file path=word/document.xml><?xml version="1.0" encoding="utf-8"?>
-<w:document xmlns:wpc="http://schemas.microsoft.com/office/word/2010/wordprocessingCanvas" xmlns:cx="http://schemas.microsoft.com/office/drawing/2014/chartex" xmlns:cx1="http://schemas.microsoft.com/office/drawing/2015/9/8/chartex" xmlns:cx2="http://schemas.microsoft.com/office/drawing/2015/10/21/chartex" xmlns:cx3="http://schemas.microsoft.com/office/drawing/2016/5/9/chartex" xmlns:cx4="http://schemas.microsoft.com/office/drawing/2016/5/10/chartex" xmlns:cx5="http://schemas.microsoft.com/office/drawing/2016/5/11/chartex" xmlns:cx6="http://schemas.microsoft.com/office/drawing/2016/5/12/chartex" xmlns:cx7="http://schemas.microsoft.com/office/drawing/2016/5/13/chartex" xmlns:cx8="http://schemas.microsoft.com/office/drawing/2016/5/14/chartex" xmlns:mc="http://schemas.openxmlformats.org/markup-compatibility/2006" xmlns:aink="http://schemas.microsoft.com/office/drawing/2016/ink" xmlns:am3d="http://schemas.microsoft.com/office/drawing/2017/model3d" xmlns:o="urn:schemas-microsoft-com:office:office" xmlns:oel="http://schemas.microsoft.com/office/2019/extlst" xmlns:r="http://schemas.openxmlformats.org/officeDocument/2006/relationships" xmlns:m="http://schemas.openxmlformats.org/officeDocument/2006/math" xmlns:v="urn:schemas-microsoft-com:vml" xmlns:wp14="http://schemas.microsoft.com/office/word/2010/wordprocessingDrawing" xmlns:wp="http://schemas.openxmlformats.org/drawingml/2006/wordprocessingDrawing" xmlns:w10="urn:schemas-microsoft-com:office:word" xmlns:w="http://schemas.openxmlformats.org/wordprocessingml/2006/main" xmlns:w14="http://schemas.microsoft.com/office/word/2010/wordml" xmlns:w15="http://schemas.microsoft.com/office/word/2012/wordml" xmlns:w16cex="http://schemas.microsoft.com/office/word/2018/wordml/cex" xmlns:w16cid="http://schemas.microsoft.com/office/word/2016/wordml/cid" xmlns:w16="http://schemas.microsoft.com/office/word/2018/wordml" xmlns:w16sdtdh="http://schemas.microsoft.com/office/word/2020/wordml/sdtdatahash" xmlns:w16se="http://schemas.microsoft.com/office/word/2015/wordml/symex" xmlns:wpg="http://schemas.microsoft.com/office/word/2010/wordprocessingGroup" xmlns:wpi="http://schemas.microsoft.com/office/word/2010/wordprocessingInk" xmlns:wne="http://schemas.microsoft.com/office/word/2006/wordml" xmlns:wps="http://schemas.microsoft.com/office/word/2010/wordprocessingShape" mc:Ignorable="w14 w15 w16se w16cid w16 w16cex w16sdtdh wp14">
+<w:document xmlns:wpc="http://schemas.microsoft.com/office/word/2010/wordprocessingCanvas" xmlns:cx="http://schemas.microsoft.com/office/drawing/2014/chartex" xmlns:cx1="http://schemas.microsoft.com/office/drawing/2015/9/8/chartex" xmlns:cx2="http://schemas.microsoft.com/office/drawing/2015/10/21/chartex" xmlns:cx3="http://schemas.microsoft.com/office/drawing/2016/5/9/chartex" xmlns:cx4="http://schemas.microsoft.com/office/drawing/2016/5/10/chartex" xmlns:cx5="http://schemas.microsoft.com/office/drawing/2016/5/11/chartex" xmlns:cx6="http://schemas.microsoft.com/office/drawing/2016/5/12/chartex" xmlns:cx7="http://schemas.microsoft.com/office/drawing/2016/5/13/chartex" xmlns:cx8="http://schemas.microsoft.com/office/drawing/2016/5/14/chartex" xmlns:mc="http://schemas.openxmlformats.org/markup-compatibility/2006" xmlns:aink="http://schemas.microsoft.com/office/drawing/2016/ink" xmlns:am3d="http://schemas.microsoft.com/office/drawing/2017/model3d" xmlns:o="urn:schemas-microsoft-com:office:office" xmlns:oel="http://schemas.microsoft.com/office/2019/extlst" xmlns:r="http://schemas.openxmlformats.org/officeDocument/2006/relationships" xmlns:m="http://schemas.openxmlformats.org/officeDocument/2006/math" xmlns:v="urn:schemas-microsoft-com:vml" xmlns:wp14="http://schemas.microsoft.com/office/word/2010/wordprocessingDrawing" xmlns:wp="http://schemas.openxmlformats.org/drawingml/2006/wordprocessingDrawing" xmlns:w10="urn:schemas-microsoft-com:office:word" xmlns:w="http://schemas.openxmlformats.org/wordprocessingml/2006/main" xmlns:w14="http://schemas.microsoft.com/office/word/2010/wordml" xmlns:w15="http://schemas.microsoft.com/office/word/2012/wordml" xmlns:w16cex="http://schemas.microsoft.com/office/word/2018/wordml/cex" xmlns:w16cid="http://schemas.microsoft.com/office/word/2016/wordml/cid" xmlns:w16="http://schemas.microsoft.com/office/word/2018/wordml" xmlns:w16du="http://schemas.microsoft.com/office/word/2023/wordml/word16du" xmlns:w16sdtdh="http://schemas.microsoft.com/office/word/2020/wordml/sdtdatahash" xmlns:w16se="http://schemas.microsoft.com/office/word/2015/wordml/symex" xmlns:wpg="http://schemas.microsoft.com/office/word/2010/wordprocessingGroup" xmlns:wpi="http://schemas.microsoft.com/office/word/2010/wordprocessingInk" xmlns:wne="http://schemas.microsoft.com/office/word/2006/wordml" xmlns:wps="http://schemas.microsoft.com/office/word/2010/wordprocessingShape" mc:Ignorable="w14 w15 w16se w16cid w16 w16cex w16sdtdh w16du wp14">
   <w:body>
     <w:p>
       <w:pPr>
@@ -101,18 +101,6 @@
                 <w:rFonts w:ascii="Times New Roman" w:hAnsi="Times New Roman" w:cs="Times New Roman"/>
               </w:rPr>
               <w:t>email address</w:t>
-            </w:r>
-            <w:r>
-              <w:rPr>
-                <w:rFonts w:ascii="Times New Roman" w:hAnsi="Times New Roman" w:cs="Times New Roman"/>
-              </w:rPr>
-              <w:t xml:space="preserve"> | </w:t>
-            </w:r>
-            <w:r>
-              <w:rPr>
-                <w:rFonts w:ascii="Times New Roman" w:hAnsi="Times New Roman" w:cs="Times New Roman"/>
-              </w:rPr>
-              <w:t>LinkedIn link</w:t>
             </w:r>
           </w:p>
           <w:p>
@@ -1038,13 +1026,277 @@
     </w:p>
     <w:p>
       <w:pPr>
-        <w:pStyle w:val="ListParagraph"/>
-        <w:rPr>
-          <w:rFonts w:ascii="Times New Roman" w:hAnsi="Times New Roman" w:cs="Times New Roman"/>
+        <w:ind w:left="720"/>
+        <w:rPr>
+          <w:rFonts w:ascii="Times New Roman" w:eastAsia="Roboto" w:hAnsi="Times New Roman" w:cs="Times New Roman"/>
+          <w:color w:val="444746"/>
+          <w:sz w:val="21"/>
+          <w:szCs w:val="21"/>
+        </w:rPr>
+      </w:pPr>
+    </w:p>
+    <w:p>
+      <w:pPr>
+        <w:pBdr>
+          <w:top w:val="nil"/>
+          <w:left w:val="nil"/>
+          <w:bottom w:val="nil"/>
+          <w:right w:val="nil"/>
+          <w:between w:val="nil"/>
+        </w:pBdr>
+        <w:spacing w:line="240" w:lineRule="auto"/>
+        <w:rPr>
+          <w:rFonts w:ascii="Times New Roman" w:hAnsi="Times New Roman" w:cs="Times New Roman"/>
+          <w:b/>
         </w:rPr>
       </w:pPr>
       <w:bookmarkStart w:id="0" w:name="_heading=h.n1qdgnq6gz76" w:colFirst="0" w:colLast="0"/>
       <w:bookmarkEnd w:id="0"/>
+      <w:r>
+        <w:rPr>
+          <w:rFonts w:ascii="Times New Roman" w:hAnsi="Times New Roman" w:cs="Times New Roman"/>
+          <w:b/>
+        </w:rPr>
+        <w:t>CYBER SECURITY BOOTCAMP – SYDNEY UNIVERSITY | Student</w:t>
+      </w:r>
+    </w:p>
+    <w:p>
+      <w:pPr>
+        <w:rPr>
+          <w:rFonts w:ascii="Times New Roman" w:hAnsi="Times New Roman" w:cs="Times New Roman"/>
+          <w:color w:val="auto"/>
+          <w:sz w:val="21"/>
+          <w:szCs w:val="21"/>
+        </w:rPr>
+      </w:pPr>
+      <w:r>
+        <w:rPr>
+          <w:rFonts w:ascii="Times New Roman" w:hAnsi="Times New Roman" w:cs="Times New Roman"/>
+          <w:color w:val="auto"/>
+          <w:sz w:val="21"/>
+          <w:szCs w:val="21"/>
+        </w:rPr>
+        <w:t>November 2022 – May 2023</w:t>
+      </w:r>
+    </w:p>
+    <w:p>
+      <w:pPr>
+        <w:pBdr>
+          <w:top w:val="nil"/>
+          <w:left w:val="nil"/>
+          <w:bottom w:val="nil"/>
+          <w:right w:val="nil"/>
+          <w:between w:val="nil"/>
+        </w:pBdr>
+        <w:spacing w:line="240" w:lineRule="auto"/>
+        <w:rPr>
+          <w:rFonts w:ascii="Times New Roman" w:hAnsi="Times New Roman" w:cs="Times New Roman"/>
+          <w:color w:val="auto"/>
+          <w:sz w:val="21"/>
+          <w:szCs w:val="21"/>
+        </w:rPr>
+      </w:pPr>
+      <w:r>
+        <w:rPr>
+          <w:rFonts w:ascii="Times New Roman" w:hAnsi="Times New Roman" w:cs="Times New Roman"/>
+          <w:color w:val="auto"/>
+          <w:sz w:val="21"/>
+          <w:szCs w:val="21"/>
+        </w:rPr>
+        <w:t xml:space="preserve">The course is constructed to take a student from no experience to a proficient SOC analyst. The bootcamp is conducted over 24 weeks. The course is split into 3 main sections. It also includes 4 Project deliverables. </w:t>
+      </w:r>
+    </w:p>
+    <w:p>
+      <w:pPr>
+        <w:numPr>
+          <w:ilvl w:val="0"/>
+          <w:numId w:val="13"/>
+        </w:numPr>
+        <w:pBdr>
+          <w:top w:val="nil"/>
+          <w:left w:val="nil"/>
+          <w:bottom w:val="nil"/>
+          <w:right w:val="nil"/>
+          <w:between w:val="nil"/>
+        </w:pBdr>
+        <w:spacing w:line="240" w:lineRule="auto"/>
+        <w:rPr>
+          <w:rFonts w:ascii="Times New Roman" w:hAnsi="Times New Roman" w:cs="Times New Roman"/>
+          <w:color w:val="auto"/>
+          <w:sz w:val="21"/>
+          <w:szCs w:val="21"/>
+        </w:rPr>
+      </w:pPr>
+      <w:r>
+        <w:rPr>
+          <w:rFonts w:ascii="Times New Roman" w:hAnsi="Times New Roman" w:cs="Times New Roman"/>
+          <w:color w:val="auto"/>
+          <w:sz w:val="21"/>
+          <w:szCs w:val="21"/>
+        </w:rPr>
+        <w:t xml:space="preserve">IT Administration. This covers Linux, Windows Servers and Clients, networking and security, cloud, and web development and coding languages Bash, PowerShell and Python. This Project gets the students to create a web application using the Azure platform. </w:t>
+      </w:r>
+    </w:p>
+    <w:p>
+      <w:pPr>
+        <w:numPr>
+          <w:ilvl w:val="0"/>
+          <w:numId w:val="13"/>
+        </w:numPr>
+        <w:pBdr>
+          <w:top w:val="nil"/>
+          <w:left w:val="nil"/>
+          <w:bottom w:val="nil"/>
+          <w:right w:val="nil"/>
+          <w:between w:val="nil"/>
+        </w:pBdr>
+        <w:spacing w:line="240" w:lineRule="auto"/>
+        <w:rPr>
+          <w:rFonts w:ascii="Times New Roman" w:hAnsi="Times New Roman" w:cs="Times New Roman"/>
+          <w:color w:val="auto"/>
+          <w:sz w:val="21"/>
+          <w:szCs w:val="21"/>
+        </w:rPr>
+      </w:pPr>
+      <w:r>
+        <w:rPr>
+          <w:rFonts w:ascii="Times New Roman" w:hAnsi="Times New Roman" w:cs="Times New Roman"/>
+          <w:color w:val="auto"/>
+          <w:sz w:val="21"/>
+          <w:szCs w:val="21"/>
+        </w:rPr>
+        <w:t>Offensive operations. This includes Penetration Testing, on web applications, Linux and Windows clients, and Windows servers. The main operating system the students learn on is Kali Linux. The project is in the form of a capture the flag.</w:t>
+      </w:r>
+    </w:p>
+    <w:p>
+      <w:pPr>
+        <w:numPr>
+          <w:ilvl w:val="0"/>
+          <w:numId w:val="13"/>
+        </w:numPr>
+        <w:pBdr>
+          <w:top w:val="nil"/>
+          <w:left w:val="nil"/>
+          <w:bottom w:val="nil"/>
+          <w:right w:val="nil"/>
+          <w:between w:val="nil"/>
+        </w:pBdr>
+        <w:spacing w:line="240" w:lineRule="auto"/>
+        <w:rPr>
+          <w:rFonts w:ascii="Times New Roman" w:hAnsi="Times New Roman" w:cs="Times New Roman"/>
+          <w:color w:val="auto"/>
+          <w:sz w:val="21"/>
+          <w:szCs w:val="21"/>
+        </w:rPr>
+      </w:pPr>
+      <w:r>
+        <w:rPr>
+          <w:rFonts w:ascii="Times New Roman" w:hAnsi="Times New Roman" w:cs="Times New Roman"/>
+          <w:color w:val="auto"/>
+          <w:sz w:val="21"/>
+          <w:szCs w:val="21"/>
+        </w:rPr>
+        <w:t xml:space="preserve">Defensive operations and career preparation. This includes SIEM training on Splunk, introduction to Digital forensics and two projects. Building, and configuring a SIEM, this includes rule sets and finally a research project. </w:t>
+      </w:r>
+    </w:p>
+    <w:p>
+      <w:pPr>
+        <w:pBdr>
+          <w:top w:val="nil"/>
+          <w:left w:val="nil"/>
+          <w:bottom w:val="nil"/>
+          <w:right w:val="nil"/>
+          <w:between w:val="nil"/>
+        </w:pBdr>
+        <w:spacing w:line="240" w:lineRule="auto"/>
+        <w:rPr>
+          <w:rFonts w:ascii="Times New Roman" w:hAnsi="Times New Roman" w:cs="Times New Roman"/>
+          <w:b/>
+          <w:color w:val="auto"/>
+          <w:sz w:val="21"/>
+          <w:szCs w:val="21"/>
+        </w:rPr>
+      </w:pPr>
+      <w:r>
+        <w:rPr>
+          <w:rFonts w:ascii="Times New Roman" w:hAnsi="Times New Roman" w:cs="Times New Roman"/>
+          <w:b/>
+          <w:color w:val="auto"/>
+          <w:sz w:val="21"/>
+          <w:szCs w:val="21"/>
+        </w:rPr>
+        <w:lastRenderedPageBreak/>
+        <w:t>Key Achievements</w:t>
+      </w:r>
+    </w:p>
+    <w:p>
+      <w:pPr>
+        <w:numPr>
+          <w:ilvl w:val="0"/>
+          <w:numId w:val="12"/>
+        </w:numPr>
+        <w:pBdr>
+          <w:top w:val="nil"/>
+          <w:left w:val="nil"/>
+          <w:bottom w:val="nil"/>
+          <w:right w:val="nil"/>
+          <w:between w:val="nil"/>
+        </w:pBdr>
+        <w:spacing w:line="240" w:lineRule="auto"/>
+        <w:rPr>
+          <w:rFonts w:ascii="Times New Roman" w:hAnsi="Times New Roman" w:cs="Times New Roman"/>
+          <w:color w:val="auto"/>
+          <w:sz w:val="21"/>
+          <w:szCs w:val="21"/>
+        </w:rPr>
+      </w:pPr>
+      <w:r>
+        <w:rPr>
+          <w:rFonts w:ascii="Times New Roman" w:hAnsi="Times New Roman" w:cs="Times New Roman"/>
+          <w:color w:val="auto"/>
+          <w:sz w:val="21"/>
+          <w:szCs w:val="21"/>
+        </w:rPr>
+        <w:t>Achieving a 98.26 final grade</w:t>
+      </w:r>
+    </w:p>
+    <w:p>
+      <w:pPr>
+        <w:numPr>
+          <w:ilvl w:val="0"/>
+          <w:numId w:val="12"/>
+        </w:numPr>
+        <w:pBdr>
+          <w:top w:val="nil"/>
+          <w:left w:val="nil"/>
+          <w:bottom w:val="nil"/>
+          <w:right w:val="nil"/>
+          <w:between w:val="nil"/>
+        </w:pBdr>
+        <w:spacing w:line="240" w:lineRule="auto"/>
+        <w:rPr>
+          <w:rFonts w:ascii="Times New Roman" w:hAnsi="Times New Roman" w:cs="Times New Roman"/>
+          <w:sz w:val="21"/>
+          <w:szCs w:val="21"/>
+        </w:rPr>
+      </w:pPr>
+      <w:r>
+        <w:rPr>
+          <w:rFonts w:ascii="Times New Roman" w:hAnsi="Times New Roman" w:cs="Times New Roman"/>
+          <w:color w:val="auto"/>
+          <w:sz w:val="21"/>
+          <w:szCs w:val="21"/>
+        </w:rPr>
+        <w:t>Developing and handing over a resource guide for students based off the resources and information provided by the educators. It has continued to be used after i completed the course.</w:t>
+      </w:r>
+    </w:p>
+    <w:p>
+      <w:pPr>
+        <w:pStyle w:val="ListParagraph"/>
+        <w:rPr>
+          <w:rFonts w:ascii="Times New Roman" w:hAnsi="Times New Roman" w:cs="Times New Roman"/>
+        </w:rPr>
+      </w:pPr>
     </w:p>
     <w:tbl>
       <w:tblPr>
@@ -1694,13 +1946,7 @@
               <w:rPr>
                 <w:rFonts w:ascii="Times New Roman" w:hAnsi="Times New Roman" w:cs="Times New Roman"/>
               </w:rPr>
-              <w:t xml:space="preserve">Monash University - </w:t>
-            </w:r>
-            <w:r>
-              <w:rPr>
-                <w:rFonts w:ascii="Times New Roman" w:hAnsi="Times New Roman" w:cs="Times New Roman"/>
-              </w:rPr>
-              <w:t xml:space="preserve">Bachelor of Science </w:t>
+              <w:t xml:space="preserve">Monash University - Bachelor of Science </w:t>
             </w:r>
           </w:p>
           <w:p>
@@ -1714,37 +1960,7 @@
               <w:rPr>
                 <w:rFonts w:ascii="Times New Roman" w:hAnsi="Times New Roman" w:cs="Times New Roman"/>
               </w:rPr>
-              <w:t>Sydney</w:t>
-            </w:r>
-            <w:r>
-              <w:rPr>
-                <w:rFonts w:ascii="Times New Roman" w:hAnsi="Times New Roman" w:cs="Times New Roman"/>
-              </w:rPr>
-              <w:t xml:space="preserve"> University </w:t>
-            </w:r>
-            <w:r>
-              <w:rPr>
-                <w:rFonts w:ascii="Times New Roman" w:hAnsi="Times New Roman" w:cs="Times New Roman"/>
-              </w:rPr>
-              <w:t>–</w:t>
-            </w:r>
-            <w:r>
-              <w:rPr>
-                <w:rFonts w:ascii="Times New Roman" w:hAnsi="Times New Roman" w:cs="Times New Roman"/>
-              </w:rPr>
-              <w:t xml:space="preserve"> </w:t>
-            </w:r>
-            <w:r>
-              <w:rPr>
-                <w:rFonts w:ascii="Times New Roman" w:hAnsi="Times New Roman" w:cs="Times New Roman"/>
-              </w:rPr>
-              <w:t>Grad Cert in Cybersecurity (Finish Dec 2024)</w:t>
-            </w:r>
-            <w:r>
-              <w:rPr>
-                <w:rFonts w:ascii="Times New Roman" w:hAnsi="Times New Roman" w:cs="Times New Roman"/>
-              </w:rPr>
-              <w:t xml:space="preserve"> </w:t>
+              <w:t xml:space="preserve">Sydney University – Grad Cert in Cybersecurity (Finish Dec 2024) </w:t>
             </w:r>
           </w:p>
           <w:p>
@@ -2024,6 +2240,504 @@
         <w:spacing w:before="120" w:line="240" w:lineRule="auto"/>
         <w:rPr>
           <w:rFonts w:ascii="Times New Roman" w:hAnsi="Times New Roman" w:cs="Times New Roman"/>
+          <w:sz w:val="32"/>
+          <w:szCs w:val="36"/>
+        </w:rPr>
+      </w:pPr>
+      <w:r>
+        <w:rPr>
+          <w:rFonts w:ascii="Times New Roman" w:hAnsi="Times New Roman" w:cs="Times New Roman"/>
+          <w:b/>
+          <w:bCs/>
+          <w:sz w:val="32"/>
+          <w:szCs w:val="36"/>
+          <w:lang w:val="en"/>
+        </w:rPr>
+        <w:t>Projects</w:t>
+      </w:r>
+      <w:r>
+        <w:rPr>
+          <w:rFonts w:ascii="Times New Roman" w:hAnsi="Times New Roman" w:cs="Times New Roman"/>
+          <w:sz w:val="32"/>
+          <w:szCs w:val="36"/>
+        </w:rPr>
+        <w:t> </w:t>
+      </w:r>
+      <w:r>
+        <w:rPr>
+          <w:rFonts w:ascii="Times New Roman" w:hAnsi="Times New Roman" w:cs="Times New Roman"/>
+        </w:rPr>
+        <w:t> </w:t>
+      </w:r>
+    </w:p>
+    <w:p>
+      <w:pPr>
+        <w:pBdr>
+          <w:top w:val="nil"/>
+          <w:left w:val="nil"/>
+          <w:bottom w:val="nil"/>
+          <w:right w:val="nil"/>
+          <w:between w:val="nil"/>
+        </w:pBdr>
+        <w:spacing w:before="120" w:line="240" w:lineRule="auto"/>
+        <w:rPr>
+          <w:rFonts w:ascii="Times New Roman" w:hAnsi="Times New Roman" w:cs="Times New Roman"/>
+        </w:rPr>
+      </w:pPr>
+      <w:r>
+        <w:rPr>
+          <w:rFonts w:ascii="Times New Roman" w:hAnsi="Times New Roman" w:cs="Times New Roman"/>
+          <w:b/>
+          <w:bCs/>
+          <w:lang w:val="en"/>
+        </w:rPr>
+        <w:t xml:space="preserve">Web application and hardening </w:t>
+      </w:r>
+      <w:r>
+        <w:rPr>
+          <w:rFonts w:ascii="Times New Roman" w:hAnsi="Times New Roman" w:cs="Times New Roman"/>
+          <w:lang w:val="en"/>
+        </w:rPr>
+        <w:t>|</w:t>
+      </w:r>
+      <w:r>
+        <w:rPr>
+          <w:rFonts w:ascii="Times New Roman" w:hAnsi="Times New Roman" w:cs="Times New Roman"/>
+        </w:rPr>
+        <w:tab/>
+      </w:r>
+      <w:r>
+        <w:rPr>
+          <w:rFonts w:ascii="Times New Roman" w:hAnsi="Times New Roman" w:cs="Times New Roman"/>
+          <w:lang w:val="en"/>
+        </w:rPr>
+        <w:t>Cybersecurity Bootcamp</w:t>
+      </w:r>
+      <w:r>
+        <w:rPr>
+          <w:rFonts w:ascii="Times New Roman" w:hAnsi="Times New Roman" w:cs="Times New Roman"/>
+        </w:rPr>
+        <w:tab/>
+      </w:r>
+      <w:r>
+        <w:rPr>
+          <w:rFonts w:ascii="Times New Roman" w:hAnsi="Times New Roman" w:cs="Times New Roman"/>
+        </w:rPr>
+        <w:tab/>
+      </w:r>
+      <w:r>
+        <w:rPr>
+          <w:rFonts w:ascii="Times New Roman" w:hAnsi="Times New Roman" w:cs="Times New Roman"/>
+          <w:lang w:val="en"/>
+        </w:rPr>
+        <w:t xml:space="preserve">       </w:t>
+      </w:r>
+      <w:r>
+        <w:rPr>
+          <w:rFonts w:ascii="Times New Roman" w:hAnsi="Times New Roman" w:cs="Times New Roman"/>
+        </w:rPr>
+        <w:tab/>
+      </w:r>
+      <w:r>
+        <w:rPr>
+          <w:rFonts w:ascii="Times New Roman" w:hAnsi="Times New Roman" w:cs="Times New Roman"/>
+        </w:rPr>
+        <w:tab/>
+      </w:r>
+      <w:r>
+        <w:rPr>
+          <w:rFonts w:ascii="Times New Roman" w:hAnsi="Times New Roman" w:cs="Times New Roman"/>
+          <w:lang w:val="en"/>
+        </w:rPr>
+        <w:t>                       </w:t>
+      </w:r>
+      <w:r>
+        <w:rPr>
+          <w:rFonts w:ascii="Times New Roman" w:hAnsi="Times New Roman" w:cs="Times New Roman"/>
+        </w:rPr>
+        <w:t> </w:t>
+      </w:r>
+    </w:p>
+    <w:p>
+      <w:pPr>
+        <w:pBdr>
+          <w:top w:val="nil"/>
+          <w:left w:val="nil"/>
+          <w:bottom w:val="nil"/>
+          <w:right w:val="nil"/>
+          <w:between w:val="nil"/>
+        </w:pBdr>
+        <w:tabs>
+          <w:tab w:val="num" w:pos="720"/>
+        </w:tabs>
+        <w:spacing w:before="120" w:line="240" w:lineRule="auto"/>
+        <w:rPr>
+          <w:rFonts w:ascii="Times New Roman" w:hAnsi="Times New Roman" w:cs="Times New Roman"/>
+        </w:rPr>
+      </w:pPr>
+      <w:r>
+        <w:rPr>
+          <w:rFonts w:ascii="Times New Roman" w:hAnsi="Times New Roman" w:cs="Times New Roman"/>
+        </w:rPr>
+        <w:t> </w:t>
+      </w:r>
+      <w:r>
+        <w:rPr>
+          <w:rFonts w:ascii="Times New Roman" w:hAnsi="Times New Roman" w:cs="Times New Roman"/>
+          <w:lang w:val="en"/>
+        </w:rPr>
+        <w:t>The project was to create and secure a web application</w:t>
+      </w:r>
+      <w:r>
+        <w:rPr>
+          <w:rFonts w:ascii="Times New Roman" w:hAnsi="Times New Roman" w:cs="Times New Roman"/>
+        </w:rPr>
+        <w:t> </w:t>
+      </w:r>
+    </w:p>
+    <w:p>
+      <w:pPr>
+        <w:numPr>
+          <w:ilvl w:val="0"/>
+          <w:numId w:val="14"/>
+        </w:numPr>
+        <w:pBdr>
+          <w:top w:val="nil"/>
+          <w:left w:val="nil"/>
+          <w:bottom w:val="nil"/>
+          <w:right w:val="nil"/>
+          <w:between w:val="nil"/>
+        </w:pBdr>
+        <w:spacing w:before="120" w:line="240" w:lineRule="auto"/>
+        <w:rPr>
+          <w:rFonts w:ascii="Times New Roman" w:hAnsi="Times New Roman" w:cs="Times New Roman"/>
+        </w:rPr>
+      </w:pPr>
+      <w:r>
+        <w:rPr>
+          <w:rFonts w:ascii="Times New Roman" w:hAnsi="Times New Roman" w:cs="Times New Roman"/>
+          <w:lang w:val="en-US"/>
+        </w:rPr>
+        <w:t>Using Azure I deployed a docker container with the framework for the web page. Then I was able to bind a self-signed certificate to the site. Finally using the Web Application Gateway, Azure Front Door and Security Centre Recommendations I was able to secure and protect the site from malicious actors.</w:t>
+      </w:r>
+      <w:r>
+        <w:rPr>
+          <w:rFonts w:ascii="Times New Roman" w:hAnsi="Times New Roman" w:cs="Times New Roman"/>
+        </w:rPr>
+        <w:t> </w:t>
+      </w:r>
+    </w:p>
+    <w:p>
+      <w:pPr>
+        <w:pBdr>
+          <w:top w:val="nil"/>
+          <w:left w:val="nil"/>
+          <w:bottom w:val="nil"/>
+          <w:right w:val="nil"/>
+          <w:between w:val="nil"/>
+        </w:pBdr>
+        <w:spacing w:before="120" w:line="240" w:lineRule="auto"/>
+        <w:rPr>
+          <w:rFonts w:ascii="Times New Roman" w:hAnsi="Times New Roman" w:cs="Times New Roman"/>
+        </w:rPr>
+      </w:pPr>
+      <w:r>
+        <w:rPr>
+          <w:rFonts w:ascii="Times New Roman" w:hAnsi="Times New Roman" w:cs="Times New Roman"/>
+        </w:rPr>
+        <w:t> </w:t>
+      </w:r>
+    </w:p>
+    <w:p>
+      <w:pPr>
+        <w:pBdr>
+          <w:top w:val="nil"/>
+          <w:left w:val="nil"/>
+          <w:bottom w:val="nil"/>
+          <w:right w:val="nil"/>
+          <w:between w:val="nil"/>
+        </w:pBdr>
+        <w:spacing w:before="120" w:line="240" w:lineRule="auto"/>
+        <w:rPr>
+          <w:rFonts w:ascii="Times New Roman" w:hAnsi="Times New Roman" w:cs="Times New Roman"/>
+        </w:rPr>
+      </w:pPr>
+      <w:r>
+        <w:rPr>
+          <w:rFonts w:ascii="Times New Roman" w:hAnsi="Times New Roman" w:cs="Times New Roman"/>
+          <w:b/>
+          <w:bCs/>
+          <w:lang w:val="en"/>
+        </w:rPr>
+        <w:t>Penetration Testing</w:t>
+      </w:r>
+      <w:r>
+        <w:rPr>
+          <w:rFonts w:ascii="Times New Roman" w:hAnsi="Times New Roman" w:cs="Times New Roman"/>
+          <w:lang w:val="en"/>
+        </w:rPr>
+        <w:t xml:space="preserve"> | Cybersecurity Bootcamp</w:t>
+      </w:r>
+      <w:r>
+        <w:rPr>
+          <w:rFonts w:ascii="Times New Roman" w:hAnsi="Times New Roman" w:cs="Times New Roman"/>
+        </w:rPr>
+        <w:tab/>
+      </w:r>
+      <w:r>
+        <w:rPr>
+          <w:rFonts w:ascii="Times New Roman" w:hAnsi="Times New Roman" w:cs="Times New Roman"/>
+        </w:rPr>
+        <w:tab/>
+      </w:r>
+      <w:r>
+        <w:rPr>
+          <w:rFonts w:ascii="Times New Roman" w:hAnsi="Times New Roman" w:cs="Times New Roman"/>
+        </w:rPr>
+        <w:tab/>
+      </w:r>
+      <w:r>
+        <w:rPr>
+          <w:rFonts w:ascii="Times New Roman" w:hAnsi="Times New Roman" w:cs="Times New Roman"/>
+        </w:rPr>
+        <w:tab/>
+      </w:r>
+      <w:r>
+        <w:rPr>
+          <w:rFonts w:ascii="Times New Roman" w:hAnsi="Times New Roman" w:cs="Times New Roman"/>
+          <w:lang w:val="en"/>
+        </w:rPr>
+        <w:t xml:space="preserve">       </w:t>
+      </w:r>
+      <w:r>
+        <w:rPr>
+          <w:rFonts w:ascii="Times New Roman" w:hAnsi="Times New Roman" w:cs="Times New Roman"/>
+        </w:rPr>
+        <w:tab/>
+      </w:r>
+      <w:r>
+        <w:rPr>
+          <w:rFonts w:ascii="Times New Roman" w:hAnsi="Times New Roman" w:cs="Times New Roman"/>
+        </w:rPr>
+        <w:tab/>
+      </w:r>
+    </w:p>
+    <w:p>
+      <w:pPr>
+        <w:numPr>
+          <w:ilvl w:val="0"/>
+          <w:numId w:val="15"/>
+        </w:numPr>
+        <w:pBdr>
+          <w:top w:val="nil"/>
+          <w:left w:val="nil"/>
+          <w:bottom w:val="nil"/>
+          <w:right w:val="nil"/>
+          <w:between w:val="nil"/>
+        </w:pBdr>
+        <w:spacing w:before="120" w:line="240" w:lineRule="auto"/>
+        <w:rPr>
+          <w:rFonts w:ascii="Times New Roman" w:hAnsi="Times New Roman" w:cs="Times New Roman"/>
+        </w:rPr>
+      </w:pPr>
+      <w:r>
+        <w:rPr>
+          <w:rFonts w:ascii="Times New Roman" w:hAnsi="Times New Roman" w:cs="Times New Roman"/>
+          <w:lang w:val="en-US"/>
+        </w:rPr>
+        <w:t>The project was to perform a penetration test on the fictitious Rekall Corporation</w:t>
+      </w:r>
+      <w:r>
+        <w:rPr>
+          <w:rFonts w:ascii="Times New Roman" w:hAnsi="Times New Roman" w:cs="Times New Roman"/>
+        </w:rPr>
+        <w:t> </w:t>
+      </w:r>
+    </w:p>
+    <w:p>
+      <w:pPr>
+        <w:numPr>
+          <w:ilvl w:val="0"/>
+          <w:numId w:val="15"/>
+        </w:numPr>
+        <w:pBdr>
+          <w:top w:val="nil"/>
+          <w:left w:val="nil"/>
+          <w:bottom w:val="nil"/>
+          <w:right w:val="nil"/>
+          <w:between w:val="nil"/>
+        </w:pBdr>
+        <w:spacing w:before="120" w:line="240" w:lineRule="auto"/>
+        <w:rPr>
+          <w:rFonts w:ascii="Times New Roman" w:hAnsi="Times New Roman" w:cs="Times New Roman"/>
+        </w:rPr>
+      </w:pPr>
+      <w:r>
+        <w:rPr>
+          <w:rFonts w:ascii="Times New Roman" w:hAnsi="Times New Roman" w:cs="Times New Roman"/>
+          <w:lang w:val="en-US"/>
+        </w:rPr>
+        <w:t>As a team we completed a capture the flag exercise across the companies 3 domains of its website, Linux servers and Windows Servers. Utilizing a number of tools including Foxy Proxy, Burpsuite, Metasploit, Google Dorking, Nmap, Nessus and other Vulnerability scanning and exploiting tools.</w:t>
+      </w:r>
+      <w:r>
+        <w:rPr>
+          <w:rFonts w:ascii="Times New Roman" w:hAnsi="Times New Roman" w:cs="Times New Roman"/>
+        </w:rPr>
+        <w:t> </w:t>
+      </w:r>
+    </w:p>
+    <w:p>
+      <w:pPr>
+        <w:pBdr>
+          <w:top w:val="nil"/>
+          <w:left w:val="nil"/>
+          <w:bottom w:val="nil"/>
+          <w:right w:val="nil"/>
+          <w:between w:val="nil"/>
+        </w:pBdr>
+        <w:spacing w:before="120" w:line="240" w:lineRule="auto"/>
+        <w:rPr>
+          <w:rFonts w:ascii="Times New Roman" w:hAnsi="Times New Roman" w:cs="Times New Roman"/>
+        </w:rPr>
+      </w:pPr>
+      <w:r>
+        <w:rPr>
+          <w:rFonts w:ascii="Times New Roman" w:hAnsi="Times New Roman" w:cs="Times New Roman"/>
+        </w:rPr>
+        <w:t> </w:t>
+      </w:r>
+    </w:p>
+    <w:p>
+      <w:pPr>
+        <w:pBdr>
+          <w:top w:val="nil"/>
+          <w:left w:val="nil"/>
+          <w:bottom w:val="nil"/>
+          <w:right w:val="nil"/>
+          <w:between w:val="nil"/>
+        </w:pBdr>
+        <w:spacing w:before="120" w:line="240" w:lineRule="auto"/>
+        <w:rPr>
+          <w:rFonts w:ascii="Times New Roman" w:hAnsi="Times New Roman" w:cs="Times New Roman"/>
+        </w:rPr>
+      </w:pPr>
+      <w:r>
+        <w:rPr>
+          <w:rFonts w:ascii="Times New Roman" w:hAnsi="Times New Roman" w:cs="Times New Roman"/>
+          <w:b/>
+          <w:bCs/>
+          <w:lang w:val="en"/>
+        </w:rPr>
+        <w:t>Building a Security Monitoring Environment</w:t>
+      </w:r>
+      <w:r>
+        <w:rPr>
+          <w:rFonts w:ascii="Times New Roman" w:hAnsi="Times New Roman" w:cs="Times New Roman"/>
+          <w:lang w:val="en"/>
+        </w:rPr>
+        <w:t xml:space="preserve"> | Cybersecurity Bootcamp</w:t>
+      </w:r>
+      <w:r>
+        <w:rPr>
+          <w:rFonts w:ascii="Times New Roman" w:hAnsi="Times New Roman" w:cs="Times New Roman"/>
+        </w:rPr>
+        <w:tab/>
+      </w:r>
+      <w:r>
+        <w:rPr>
+          <w:rFonts w:ascii="Times New Roman" w:hAnsi="Times New Roman" w:cs="Times New Roman"/>
+        </w:rPr>
+        <w:tab/>
+      </w:r>
+      <w:r>
+        <w:rPr>
+          <w:rFonts w:ascii="Times New Roman" w:hAnsi="Times New Roman" w:cs="Times New Roman"/>
+        </w:rPr>
+        <w:tab/>
+      </w:r>
+      <w:r>
+        <w:rPr>
+          <w:rFonts w:ascii="Times New Roman" w:hAnsi="Times New Roman" w:cs="Times New Roman"/>
+        </w:rPr>
+        <w:tab/>
+      </w:r>
+    </w:p>
+    <w:p>
+      <w:pPr>
+        <w:numPr>
+          <w:ilvl w:val="0"/>
+          <w:numId w:val="16"/>
+        </w:numPr>
+        <w:pBdr>
+          <w:top w:val="nil"/>
+          <w:left w:val="nil"/>
+          <w:bottom w:val="nil"/>
+          <w:right w:val="nil"/>
+          <w:between w:val="nil"/>
+        </w:pBdr>
+        <w:spacing w:before="120" w:line="240" w:lineRule="auto"/>
+        <w:rPr>
+          <w:rFonts w:ascii="Times New Roman" w:hAnsi="Times New Roman" w:cs="Times New Roman"/>
+        </w:rPr>
+      </w:pPr>
+      <w:r>
+        <w:rPr>
+          <w:rFonts w:ascii="Times New Roman" w:hAnsi="Times New Roman" w:cs="Times New Roman"/>
+          <w:lang w:val="en-US"/>
+        </w:rPr>
+        <w:t>The project was to utilise a SEIM to monitor the fictitious Virtual Space Industries</w:t>
+      </w:r>
+      <w:r>
+        <w:rPr>
+          <w:rFonts w:ascii="Times New Roman" w:hAnsi="Times New Roman" w:cs="Times New Roman"/>
+        </w:rPr>
+        <w:t> </w:t>
+      </w:r>
+    </w:p>
+    <w:p>
+      <w:pPr>
+        <w:numPr>
+          <w:ilvl w:val="0"/>
+          <w:numId w:val="16"/>
+        </w:numPr>
+        <w:pBdr>
+          <w:top w:val="nil"/>
+          <w:left w:val="nil"/>
+          <w:bottom w:val="nil"/>
+          <w:right w:val="nil"/>
+          <w:between w:val="nil"/>
+        </w:pBdr>
+        <w:spacing w:before="120" w:line="240" w:lineRule="auto"/>
+        <w:rPr>
+          <w:rFonts w:ascii="Times New Roman" w:hAnsi="Times New Roman" w:cs="Times New Roman"/>
+        </w:rPr>
+      </w:pPr>
+      <w:r>
+        <w:rPr>
+          <w:rFonts w:ascii="Times New Roman" w:hAnsi="Times New Roman" w:cs="Times New Roman"/>
+          <w:lang w:val="en-US"/>
+        </w:rPr>
+        <w:t>Utilizing Splunk and additional Splunk Add-Ons I was able to monitor the company's logs to detect a brute force attack. The style of techniques and location of origin for the attack were all able to be determined via the dashboards I had created.</w:t>
+      </w:r>
+      <w:r>
+        <w:rPr>
+          <w:rFonts w:ascii="Times New Roman" w:hAnsi="Times New Roman" w:cs="Times New Roman"/>
+        </w:rPr>
+        <w:t> </w:t>
+      </w:r>
+    </w:p>
+    <w:p>
+      <w:pPr>
+        <w:pBdr>
+          <w:top w:val="nil"/>
+          <w:left w:val="nil"/>
+          <w:bottom w:val="nil"/>
+          <w:right w:val="nil"/>
+          <w:between w:val="nil"/>
+        </w:pBdr>
+        <w:spacing w:before="120" w:line="240" w:lineRule="auto"/>
+        <w:rPr>
+          <w:rFonts w:ascii="Times New Roman" w:hAnsi="Times New Roman" w:cs="Times New Roman"/>
         </w:rPr>
       </w:pPr>
     </w:p>
@@ -2062,8 +2776,157 @@
 </file>
 
 <file path=word/numbering.xml><?xml version="1.0" encoding="utf-8"?>
-<w:numbering xmlns:wpc="http://schemas.microsoft.com/office/word/2010/wordprocessingCanvas" xmlns:cx="http://schemas.microsoft.com/office/drawing/2014/chartex" xmlns:cx1="http://schemas.microsoft.com/office/drawing/2015/9/8/chartex" xmlns:cx2="http://schemas.microsoft.com/office/drawing/2015/10/21/chartex" xmlns:cx3="http://schemas.microsoft.com/office/drawing/2016/5/9/chartex" xmlns:cx4="http://schemas.microsoft.com/office/drawing/2016/5/10/chartex" xmlns:cx5="http://schemas.microsoft.com/office/drawing/2016/5/11/chartex" xmlns:cx6="http://schemas.microsoft.com/office/drawing/2016/5/12/chartex" xmlns:cx7="http://schemas.microsoft.com/office/drawing/2016/5/13/chartex" xmlns:cx8="http://schemas.microsoft.com/office/drawing/2016/5/14/chartex" xmlns:mc="http://schemas.openxmlformats.org/markup-compatibility/2006" xmlns:aink="http://schemas.microsoft.com/office/drawing/2016/ink" xmlns:am3d="http://schemas.microsoft.com/office/drawing/2017/model3d" xmlns:o="urn:schemas-microsoft-com:office:office" xmlns:oel="http://schemas.microsoft.com/office/2019/extlst" xmlns:r="http://schemas.openxmlformats.org/officeDocument/2006/relationships" xmlns:m="http://schemas.openxmlformats.org/officeDocument/2006/math" xmlns:v="urn:schemas-microsoft-com:vml" xmlns:wp14="http://schemas.microsoft.com/office/word/2010/wordprocessingDrawing" xmlns:wp="http://schemas.openxmlformats.org/drawingml/2006/wordprocessingDrawing" xmlns:w10="urn:schemas-microsoft-com:office:word" xmlns:w="http://schemas.openxmlformats.org/wordprocessingml/2006/main" xmlns:w14="http://schemas.microsoft.com/office/word/2010/wordml" xmlns:w15="http://schemas.microsoft.com/office/word/2012/wordml" xmlns:w16cex="http://schemas.microsoft.com/office/word/2018/wordml/cex" xmlns:w16cid="http://schemas.microsoft.com/office/word/2016/wordml/cid" xmlns:w16="http://schemas.microsoft.com/office/word/2018/wordml" xmlns:w16sdtdh="http://schemas.microsoft.com/office/word/2020/wordml/sdtdatahash" xmlns:w16se="http://schemas.microsoft.com/office/word/2015/wordml/symex" xmlns:wpg="http://schemas.microsoft.com/office/word/2010/wordprocessingGroup" xmlns:wpi="http://schemas.microsoft.com/office/word/2010/wordprocessingInk" xmlns:wne="http://schemas.microsoft.com/office/word/2006/wordml" xmlns:wps="http://schemas.microsoft.com/office/word/2010/wordprocessingShape" mc:Ignorable="w14 w15 w16se w16cid w16 w16cex w16sdtdh wp14">
+<w:numbering xmlns:wpc="http://schemas.microsoft.com/office/word/2010/wordprocessingCanvas" xmlns:cx="http://schemas.microsoft.com/office/drawing/2014/chartex" xmlns:cx1="http://schemas.microsoft.com/office/drawing/2015/9/8/chartex" xmlns:cx2="http://schemas.microsoft.com/office/drawing/2015/10/21/chartex" xmlns:cx3="http://schemas.microsoft.com/office/drawing/2016/5/9/chartex" xmlns:cx4="http://schemas.microsoft.com/office/drawing/2016/5/10/chartex" xmlns:cx5="http://schemas.microsoft.com/office/drawing/2016/5/11/chartex" xmlns:cx6="http://schemas.microsoft.com/office/drawing/2016/5/12/chartex" xmlns:cx7="http://schemas.microsoft.com/office/drawing/2016/5/13/chartex" xmlns:cx8="http://schemas.microsoft.com/office/drawing/2016/5/14/chartex" xmlns:mc="http://schemas.openxmlformats.org/markup-compatibility/2006" xmlns:aink="http://schemas.microsoft.com/office/drawing/2016/ink" xmlns:am3d="http://schemas.microsoft.com/office/drawing/2017/model3d" xmlns:o="urn:schemas-microsoft-com:office:office" xmlns:oel="http://schemas.microsoft.com/office/2019/extlst" xmlns:r="http://schemas.openxmlformats.org/officeDocument/2006/relationships" xmlns:m="http://schemas.openxmlformats.org/officeDocument/2006/math" xmlns:v="urn:schemas-microsoft-com:vml" xmlns:wp14="http://schemas.microsoft.com/office/word/2010/wordprocessingDrawing" xmlns:wp="http://schemas.openxmlformats.org/drawingml/2006/wordprocessingDrawing" xmlns:w10="urn:schemas-microsoft-com:office:word" xmlns:w="http://schemas.openxmlformats.org/wordprocessingml/2006/main" xmlns:w14="http://schemas.microsoft.com/office/word/2010/wordml" xmlns:w15="http://schemas.microsoft.com/office/word/2012/wordml" xmlns:w16cex="http://schemas.microsoft.com/office/word/2018/wordml/cex" xmlns:w16cid="http://schemas.microsoft.com/office/word/2016/wordml/cid" xmlns:w16="http://schemas.microsoft.com/office/word/2018/wordml" xmlns:w16du="http://schemas.microsoft.com/office/word/2023/wordml/word16du" xmlns:w16sdtdh="http://schemas.microsoft.com/office/word/2020/wordml/sdtdatahash" xmlns:w16se="http://schemas.microsoft.com/office/word/2015/wordml/symex" xmlns:wpg="http://schemas.microsoft.com/office/word/2010/wordprocessingGroup" xmlns:wpi="http://schemas.microsoft.com/office/word/2010/wordprocessingInk" xmlns:wne="http://schemas.microsoft.com/office/word/2006/wordml" xmlns:wps="http://schemas.microsoft.com/office/word/2010/wordprocessingShape" mc:Ignorable="w14 w15 w16se w16cid w16 w16cex w16sdtdh w16du wp14">
   <w:abstractNum w:abstractNumId="0" w15:restartNumberingAfterBreak="0">
+    <w:nsid w:val="11884752"/>
+    <w:multiLevelType w:val="multilevel"/>
+    <w:tmpl w:val="BFC44280"/>
+    <w:lvl w:ilvl="0">
+      <w:start w:val="1"/>
+      <w:numFmt w:val="bullet"/>
+      <w:lvlText w:val=""/>
+      <w:lvlJc w:val="left"/>
+      <w:pPr>
+        <w:tabs>
+          <w:tab w:val="num" w:pos="720"/>
+        </w:tabs>
+        <w:ind w:left="720" w:hanging="360"/>
+      </w:pPr>
+      <w:rPr>
+        <w:rFonts w:ascii="Symbol" w:hAnsi="Symbol" w:hint="default"/>
+        <w:sz w:val="20"/>
+      </w:rPr>
+    </w:lvl>
+    <w:lvl w:ilvl="1" w:tentative="1">
+      <w:start w:val="1"/>
+      <w:numFmt w:val="bullet"/>
+      <w:lvlText w:val=""/>
+      <w:lvlJc w:val="left"/>
+      <w:pPr>
+        <w:tabs>
+          <w:tab w:val="num" w:pos="1440"/>
+        </w:tabs>
+        <w:ind w:left="1440" w:hanging="360"/>
+      </w:pPr>
+      <w:rPr>
+        <w:rFonts w:ascii="Symbol" w:hAnsi="Symbol" w:hint="default"/>
+        <w:sz w:val="20"/>
+      </w:rPr>
+    </w:lvl>
+    <w:lvl w:ilvl="2" w:tentative="1">
+      <w:start w:val="1"/>
+      <w:numFmt w:val="bullet"/>
+      <w:lvlText w:val=""/>
+      <w:lvlJc w:val="left"/>
+      <w:pPr>
+        <w:tabs>
+          <w:tab w:val="num" w:pos="2160"/>
+        </w:tabs>
+        <w:ind w:left="2160" w:hanging="360"/>
+      </w:pPr>
+      <w:rPr>
+        <w:rFonts w:ascii="Symbol" w:hAnsi="Symbol" w:hint="default"/>
+        <w:sz w:val="20"/>
+      </w:rPr>
+    </w:lvl>
+    <w:lvl w:ilvl="3" w:tentative="1">
+      <w:start w:val="1"/>
+      <w:numFmt w:val="bullet"/>
+      <w:lvlText w:val=""/>
+      <w:lvlJc w:val="left"/>
+      <w:pPr>
+        <w:tabs>
+          <w:tab w:val="num" w:pos="2880"/>
+        </w:tabs>
+        <w:ind w:left="2880" w:hanging="360"/>
+      </w:pPr>
+      <w:rPr>
+        <w:rFonts w:ascii="Symbol" w:hAnsi="Symbol" w:hint="default"/>
+        <w:sz w:val="20"/>
+      </w:rPr>
+    </w:lvl>
+    <w:lvl w:ilvl="4" w:tentative="1">
+      <w:start w:val="1"/>
+      <w:numFmt w:val="bullet"/>
+      <w:lvlText w:val=""/>
+      <w:lvlJc w:val="left"/>
+      <w:pPr>
+        <w:tabs>
+          <w:tab w:val="num" w:pos="3600"/>
+        </w:tabs>
+        <w:ind w:left="3600" w:hanging="360"/>
+      </w:pPr>
+      <w:rPr>
+        <w:rFonts w:ascii="Symbol" w:hAnsi="Symbol" w:hint="default"/>
+        <w:sz w:val="20"/>
+      </w:rPr>
+    </w:lvl>
+    <w:lvl w:ilvl="5" w:tentative="1">
+      <w:start w:val="1"/>
+      <w:numFmt w:val="bullet"/>
+      <w:lvlText w:val=""/>
+      <w:lvlJc w:val="left"/>
+      <w:pPr>
+        <w:tabs>
+          <w:tab w:val="num" w:pos="4320"/>
+        </w:tabs>
+        <w:ind w:left="4320" w:hanging="360"/>
+      </w:pPr>
+      <w:rPr>
+        <w:rFonts w:ascii="Symbol" w:hAnsi="Symbol" w:hint="default"/>
+        <w:sz w:val="20"/>
+      </w:rPr>
+    </w:lvl>
+    <w:lvl w:ilvl="6" w:tentative="1">
+      <w:start w:val="1"/>
+      <w:numFmt w:val="bullet"/>
+      <w:lvlText w:val=""/>
+      <w:lvlJc w:val="left"/>
+      <w:pPr>
+        <w:tabs>
+          <w:tab w:val="num" w:pos="5040"/>
+        </w:tabs>
+        <w:ind w:left="5040" w:hanging="360"/>
+      </w:pPr>
+      <w:rPr>
+        <w:rFonts w:ascii="Symbol" w:hAnsi="Symbol" w:hint="default"/>
+        <w:sz w:val="20"/>
+      </w:rPr>
+    </w:lvl>
+    <w:lvl w:ilvl="7" w:tentative="1">
+      <w:start w:val="1"/>
+      <w:numFmt w:val="bullet"/>
+      <w:lvlText w:val=""/>
+      <w:lvlJc w:val="left"/>
+      <w:pPr>
+        <w:tabs>
+          <w:tab w:val="num" w:pos="5760"/>
+        </w:tabs>
+        <w:ind w:left="5760" w:hanging="360"/>
+      </w:pPr>
+      <w:rPr>
+        <w:rFonts w:ascii="Symbol" w:hAnsi="Symbol" w:hint="default"/>
+        <w:sz w:val="20"/>
+      </w:rPr>
+    </w:lvl>
+    <w:lvl w:ilvl="8" w:tentative="1">
+      <w:start w:val="1"/>
+      <w:numFmt w:val="bullet"/>
+      <w:lvlText w:val=""/>
+      <w:lvlJc w:val="left"/>
+      <w:pPr>
+        <w:tabs>
+          <w:tab w:val="num" w:pos="6480"/>
+        </w:tabs>
+        <w:ind w:left="6480" w:hanging="360"/>
+      </w:pPr>
+      <w:rPr>
+        <w:rFonts w:ascii="Symbol" w:hAnsi="Symbol" w:hint="default"/>
+        <w:sz w:val="20"/>
+      </w:rPr>
+    </w:lvl>
+  </w:abstractNum>
+  <w:abstractNum w:abstractNumId="1" w15:restartNumberingAfterBreak="0">
     <w:nsid w:val="157728A5"/>
     <w:multiLevelType w:val="multilevel"/>
     <w:tmpl w:val="D6A65422"/>
@@ -2176,7 +3039,7 @@
       </w:rPr>
     </w:lvl>
   </w:abstractNum>
-  <w:abstractNum w:abstractNumId="1" w15:restartNumberingAfterBreak="0">
+  <w:abstractNum w:abstractNumId="2" w15:restartNumberingAfterBreak="0">
     <w:nsid w:val="23DB4C51"/>
     <w:multiLevelType w:val="hybridMultilevel"/>
     <w:tmpl w:val="F3742AC8"/>
@@ -2290,7 +3153,7 @@
       </w:rPr>
     </w:lvl>
   </w:abstractNum>
-  <w:abstractNum w:abstractNumId="2" w15:restartNumberingAfterBreak="0">
+  <w:abstractNum w:abstractNumId="3" w15:restartNumberingAfterBreak="0">
     <w:nsid w:val="3C4564F9"/>
     <w:multiLevelType w:val="multilevel"/>
     <w:tmpl w:val="F988A1CA"/>
@@ -2405,7 +3268,7 @@
       </w:rPr>
     </w:lvl>
   </w:abstractNum>
-  <w:abstractNum w:abstractNumId="3" w15:restartNumberingAfterBreak="0">
+  <w:abstractNum w:abstractNumId="4" w15:restartNumberingAfterBreak="0">
     <w:nsid w:val="3C541C99"/>
     <w:multiLevelType w:val="hybridMultilevel"/>
     <w:tmpl w:val="689A5C8E"/>
@@ -2519,7 +3382,7 @@
       </w:rPr>
     </w:lvl>
   </w:abstractNum>
-  <w:abstractNum w:abstractNumId="4" w15:restartNumberingAfterBreak="0">
+  <w:abstractNum w:abstractNumId="5" w15:restartNumberingAfterBreak="0">
     <w:nsid w:val="43B64E79"/>
     <w:multiLevelType w:val="hybridMultilevel"/>
     <w:tmpl w:val="E9B2DD66"/>
@@ -2632,7 +3495,7 @@
       </w:rPr>
     </w:lvl>
   </w:abstractNum>
-  <w:abstractNum w:abstractNumId="5" w15:restartNumberingAfterBreak="0">
+  <w:abstractNum w:abstractNumId="6" w15:restartNumberingAfterBreak="0">
     <w:nsid w:val="46FF5F17"/>
     <w:multiLevelType w:val="hybridMultilevel"/>
     <w:tmpl w:val="7D56E2A0"/>
@@ -2746,7 +3609,7 @@
       </w:rPr>
     </w:lvl>
   </w:abstractNum>
-  <w:abstractNum w:abstractNumId="6" w15:restartNumberingAfterBreak="0">
+  <w:abstractNum w:abstractNumId="7" w15:restartNumberingAfterBreak="0">
     <w:nsid w:val="4A4D3118"/>
     <w:multiLevelType w:val="hybridMultilevel"/>
     <w:tmpl w:val="20D049C2"/>
@@ -2859,7 +3722,156 @@
       </w:rPr>
     </w:lvl>
   </w:abstractNum>
-  <w:abstractNum w:abstractNumId="7" w15:restartNumberingAfterBreak="0">
+  <w:abstractNum w:abstractNumId="8" w15:restartNumberingAfterBreak="0">
+    <w:nsid w:val="4B5F4FC5"/>
+    <w:multiLevelType w:val="multilevel"/>
+    <w:tmpl w:val="1CEAC0E8"/>
+    <w:lvl w:ilvl="0">
+      <w:start w:val="1"/>
+      <w:numFmt w:val="bullet"/>
+      <w:lvlText w:val=""/>
+      <w:lvlJc w:val="left"/>
+      <w:pPr>
+        <w:tabs>
+          <w:tab w:val="num" w:pos="720"/>
+        </w:tabs>
+        <w:ind w:left="720" w:hanging="360"/>
+      </w:pPr>
+      <w:rPr>
+        <w:rFonts w:ascii="Symbol" w:hAnsi="Symbol" w:hint="default"/>
+        <w:sz w:val="20"/>
+      </w:rPr>
+    </w:lvl>
+    <w:lvl w:ilvl="1" w:tentative="1">
+      <w:start w:val="1"/>
+      <w:numFmt w:val="bullet"/>
+      <w:lvlText w:val=""/>
+      <w:lvlJc w:val="left"/>
+      <w:pPr>
+        <w:tabs>
+          <w:tab w:val="num" w:pos="1440"/>
+        </w:tabs>
+        <w:ind w:left="1440" w:hanging="360"/>
+      </w:pPr>
+      <w:rPr>
+        <w:rFonts w:ascii="Symbol" w:hAnsi="Symbol" w:hint="default"/>
+        <w:sz w:val="20"/>
+      </w:rPr>
+    </w:lvl>
+    <w:lvl w:ilvl="2" w:tentative="1">
+      <w:start w:val="1"/>
+      <w:numFmt w:val="bullet"/>
+      <w:lvlText w:val=""/>
+      <w:lvlJc w:val="left"/>
+      <w:pPr>
+        <w:tabs>
+          <w:tab w:val="num" w:pos="2160"/>
+        </w:tabs>
+        <w:ind w:left="2160" w:hanging="360"/>
+      </w:pPr>
+      <w:rPr>
+        <w:rFonts w:ascii="Symbol" w:hAnsi="Symbol" w:hint="default"/>
+        <w:sz w:val="20"/>
+      </w:rPr>
+    </w:lvl>
+    <w:lvl w:ilvl="3" w:tentative="1">
+      <w:start w:val="1"/>
+      <w:numFmt w:val="bullet"/>
+      <w:lvlText w:val=""/>
+      <w:lvlJc w:val="left"/>
+      <w:pPr>
+        <w:tabs>
+          <w:tab w:val="num" w:pos="2880"/>
+        </w:tabs>
+        <w:ind w:left="2880" w:hanging="360"/>
+      </w:pPr>
+      <w:rPr>
+        <w:rFonts w:ascii="Symbol" w:hAnsi="Symbol" w:hint="default"/>
+        <w:sz w:val="20"/>
+      </w:rPr>
+    </w:lvl>
+    <w:lvl w:ilvl="4" w:tentative="1">
+      <w:start w:val="1"/>
+      <w:numFmt w:val="bullet"/>
+      <w:lvlText w:val=""/>
+      <w:lvlJc w:val="left"/>
+      <w:pPr>
+        <w:tabs>
+          <w:tab w:val="num" w:pos="3600"/>
+        </w:tabs>
+        <w:ind w:left="3600" w:hanging="360"/>
+      </w:pPr>
+      <w:rPr>
+        <w:rFonts w:ascii="Symbol" w:hAnsi="Symbol" w:hint="default"/>
+        <w:sz w:val="20"/>
+      </w:rPr>
+    </w:lvl>
+    <w:lvl w:ilvl="5" w:tentative="1">
+      <w:start w:val="1"/>
+      <w:numFmt w:val="bullet"/>
+      <w:lvlText w:val=""/>
+      <w:lvlJc w:val="left"/>
+      <w:pPr>
+        <w:tabs>
+          <w:tab w:val="num" w:pos="4320"/>
+        </w:tabs>
+        <w:ind w:left="4320" w:hanging="360"/>
+      </w:pPr>
+      <w:rPr>
+        <w:rFonts w:ascii="Symbol" w:hAnsi="Symbol" w:hint="default"/>
+        <w:sz w:val="20"/>
+      </w:rPr>
+    </w:lvl>
+    <w:lvl w:ilvl="6" w:tentative="1">
+      <w:start w:val="1"/>
+      <w:numFmt w:val="bullet"/>
+      <w:lvlText w:val=""/>
+      <w:lvlJc w:val="left"/>
+      <w:pPr>
+        <w:tabs>
+          <w:tab w:val="num" w:pos="5040"/>
+        </w:tabs>
+        <w:ind w:left="5040" w:hanging="360"/>
+      </w:pPr>
+      <w:rPr>
+        <w:rFonts w:ascii="Symbol" w:hAnsi="Symbol" w:hint="default"/>
+        <w:sz w:val="20"/>
+      </w:rPr>
+    </w:lvl>
+    <w:lvl w:ilvl="7" w:tentative="1">
+      <w:start w:val="1"/>
+      <w:numFmt w:val="bullet"/>
+      <w:lvlText w:val=""/>
+      <w:lvlJc w:val="left"/>
+      <w:pPr>
+        <w:tabs>
+          <w:tab w:val="num" w:pos="5760"/>
+        </w:tabs>
+        <w:ind w:left="5760" w:hanging="360"/>
+      </w:pPr>
+      <w:rPr>
+        <w:rFonts w:ascii="Symbol" w:hAnsi="Symbol" w:hint="default"/>
+        <w:sz w:val="20"/>
+      </w:rPr>
+    </w:lvl>
+    <w:lvl w:ilvl="8" w:tentative="1">
+      <w:start w:val="1"/>
+      <w:numFmt w:val="bullet"/>
+      <w:lvlText w:val=""/>
+      <w:lvlJc w:val="left"/>
+      <w:pPr>
+        <w:tabs>
+          <w:tab w:val="num" w:pos="6480"/>
+        </w:tabs>
+        <w:ind w:left="6480" w:hanging="360"/>
+      </w:pPr>
+      <w:rPr>
+        <w:rFonts w:ascii="Symbol" w:hAnsi="Symbol" w:hint="default"/>
+        <w:sz w:val="20"/>
+      </w:rPr>
+    </w:lvl>
+  </w:abstractNum>
+  <w:abstractNum w:abstractNumId="9" w15:restartNumberingAfterBreak="0">
     <w:nsid w:val="514E69CE"/>
     <w:multiLevelType w:val="hybridMultilevel"/>
     <w:tmpl w:val="A1220014"/>
@@ -2973,7 +3985,269 @@
       </w:rPr>
     </w:lvl>
   </w:abstractNum>
-  <w:abstractNum w:abstractNumId="8" w15:restartNumberingAfterBreak="0">
+  <w:abstractNum w:abstractNumId="10" w15:restartNumberingAfterBreak="0">
+    <w:nsid w:val="57286036"/>
+    <w:multiLevelType w:val="multilevel"/>
+    <w:tmpl w:val="A6DE2372"/>
+    <w:lvl w:ilvl="0">
+      <w:start w:val="1"/>
+      <w:numFmt w:val="decimal"/>
+      <w:lvlText w:val="%1."/>
+      <w:lvlJc w:val="left"/>
+      <w:pPr>
+        <w:ind w:left="720" w:hanging="360"/>
+      </w:pPr>
+      <w:rPr>
+        <w:u w:val="none"/>
+      </w:rPr>
+    </w:lvl>
+    <w:lvl w:ilvl="1">
+      <w:start w:val="1"/>
+      <w:numFmt w:val="lowerLetter"/>
+      <w:lvlText w:val="%2."/>
+      <w:lvlJc w:val="left"/>
+      <w:pPr>
+        <w:ind w:left="1440" w:hanging="360"/>
+      </w:pPr>
+      <w:rPr>
+        <w:u w:val="none"/>
+      </w:rPr>
+    </w:lvl>
+    <w:lvl w:ilvl="2">
+      <w:start w:val="1"/>
+      <w:numFmt w:val="lowerRoman"/>
+      <w:lvlText w:val="%3."/>
+      <w:lvlJc w:val="right"/>
+      <w:pPr>
+        <w:ind w:left="2160" w:hanging="360"/>
+      </w:pPr>
+      <w:rPr>
+        <w:u w:val="none"/>
+      </w:rPr>
+    </w:lvl>
+    <w:lvl w:ilvl="3">
+      <w:start w:val="1"/>
+      <w:numFmt w:val="decimal"/>
+      <w:lvlText w:val="%4."/>
+      <w:lvlJc w:val="left"/>
+      <w:pPr>
+        <w:ind w:left="2880" w:hanging="360"/>
+      </w:pPr>
+      <w:rPr>
+        <w:u w:val="none"/>
+      </w:rPr>
+    </w:lvl>
+    <w:lvl w:ilvl="4">
+      <w:start w:val="1"/>
+      <w:numFmt w:val="lowerLetter"/>
+      <w:lvlText w:val="%5."/>
+      <w:lvlJc w:val="left"/>
+      <w:pPr>
+        <w:ind w:left="3600" w:hanging="360"/>
+      </w:pPr>
+      <w:rPr>
+        <w:u w:val="none"/>
+      </w:rPr>
+    </w:lvl>
+    <w:lvl w:ilvl="5">
+      <w:start w:val="1"/>
+      <w:numFmt w:val="lowerRoman"/>
+      <w:lvlText w:val="%6."/>
+      <w:lvlJc w:val="right"/>
+      <w:pPr>
+        <w:ind w:left="4320" w:hanging="360"/>
+      </w:pPr>
+      <w:rPr>
+        <w:u w:val="none"/>
+      </w:rPr>
+    </w:lvl>
+    <w:lvl w:ilvl="6">
+      <w:start w:val="1"/>
+      <w:numFmt w:val="decimal"/>
+      <w:lvlText w:val="%7."/>
+      <w:lvlJc w:val="left"/>
+      <w:pPr>
+        <w:ind w:left="5040" w:hanging="360"/>
+      </w:pPr>
+      <w:rPr>
+        <w:u w:val="none"/>
+      </w:rPr>
+    </w:lvl>
+    <w:lvl w:ilvl="7">
+      <w:start w:val="1"/>
+      <w:numFmt w:val="lowerLetter"/>
+      <w:lvlText w:val="%8."/>
+      <w:lvlJc w:val="left"/>
+      <w:pPr>
+        <w:ind w:left="5760" w:hanging="360"/>
+      </w:pPr>
+      <w:rPr>
+        <w:u w:val="none"/>
+      </w:rPr>
+    </w:lvl>
+    <w:lvl w:ilvl="8">
+      <w:start w:val="1"/>
+      <w:numFmt w:val="lowerRoman"/>
+      <w:lvlText w:val="%9."/>
+      <w:lvlJc w:val="right"/>
+      <w:pPr>
+        <w:ind w:left="6480" w:hanging="360"/>
+      </w:pPr>
+      <w:rPr>
+        <w:u w:val="none"/>
+      </w:rPr>
+    </w:lvl>
+  </w:abstractNum>
+  <w:abstractNum w:abstractNumId="11" w15:restartNumberingAfterBreak="0">
+    <w:nsid w:val="590C75B4"/>
+    <w:multiLevelType w:val="multilevel"/>
+    <w:tmpl w:val="939AF102"/>
+    <w:lvl w:ilvl="0">
+      <w:start w:val="1"/>
+      <w:numFmt w:val="bullet"/>
+      <w:lvlText w:val=""/>
+      <w:lvlJc w:val="left"/>
+      <w:pPr>
+        <w:tabs>
+          <w:tab w:val="num" w:pos="720"/>
+        </w:tabs>
+        <w:ind w:left="720" w:hanging="360"/>
+      </w:pPr>
+      <w:rPr>
+        <w:rFonts w:ascii="Symbol" w:hAnsi="Symbol" w:hint="default"/>
+        <w:sz w:val="20"/>
+      </w:rPr>
+    </w:lvl>
+    <w:lvl w:ilvl="1" w:tentative="1">
+      <w:start w:val="1"/>
+      <w:numFmt w:val="bullet"/>
+      <w:lvlText w:val=""/>
+      <w:lvlJc w:val="left"/>
+      <w:pPr>
+        <w:tabs>
+          <w:tab w:val="num" w:pos="1440"/>
+        </w:tabs>
+        <w:ind w:left="1440" w:hanging="360"/>
+      </w:pPr>
+      <w:rPr>
+        <w:rFonts w:ascii="Symbol" w:hAnsi="Symbol" w:hint="default"/>
+        <w:sz w:val="20"/>
+      </w:rPr>
+    </w:lvl>
+    <w:lvl w:ilvl="2" w:tentative="1">
+      <w:start w:val="1"/>
+      <w:numFmt w:val="bullet"/>
+      <w:lvlText w:val=""/>
+      <w:lvlJc w:val="left"/>
+      <w:pPr>
+        <w:tabs>
+          <w:tab w:val="num" w:pos="2160"/>
+        </w:tabs>
+        <w:ind w:left="2160" w:hanging="360"/>
+      </w:pPr>
+      <w:rPr>
+        <w:rFonts w:ascii="Symbol" w:hAnsi="Symbol" w:hint="default"/>
+        <w:sz w:val="20"/>
+      </w:rPr>
+    </w:lvl>
+    <w:lvl w:ilvl="3" w:tentative="1">
+      <w:start w:val="1"/>
+      <w:numFmt w:val="bullet"/>
+      <w:lvlText w:val=""/>
+      <w:lvlJc w:val="left"/>
+      <w:pPr>
+        <w:tabs>
+          <w:tab w:val="num" w:pos="2880"/>
+        </w:tabs>
+        <w:ind w:left="2880" w:hanging="360"/>
+      </w:pPr>
+      <w:rPr>
+        <w:rFonts w:ascii="Symbol" w:hAnsi="Symbol" w:hint="default"/>
+        <w:sz w:val="20"/>
+      </w:rPr>
+    </w:lvl>
+    <w:lvl w:ilvl="4" w:tentative="1">
+      <w:start w:val="1"/>
+      <w:numFmt w:val="bullet"/>
+      <w:lvlText w:val=""/>
+      <w:lvlJc w:val="left"/>
+      <w:pPr>
+        <w:tabs>
+          <w:tab w:val="num" w:pos="3600"/>
+        </w:tabs>
+        <w:ind w:left="3600" w:hanging="360"/>
+      </w:pPr>
+      <w:rPr>
+        <w:rFonts w:ascii="Symbol" w:hAnsi="Symbol" w:hint="default"/>
+        <w:sz w:val="20"/>
+      </w:rPr>
+    </w:lvl>
+    <w:lvl w:ilvl="5" w:tentative="1">
+      <w:start w:val="1"/>
+      <w:numFmt w:val="bullet"/>
+      <w:lvlText w:val=""/>
+      <w:lvlJc w:val="left"/>
+      <w:pPr>
+        <w:tabs>
+          <w:tab w:val="num" w:pos="4320"/>
+        </w:tabs>
+        <w:ind w:left="4320" w:hanging="360"/>
+      </w:pPr>
+      <w:rPr>
+        <w:rFonts w:ascii="Symbol" w:hAnsi="Symbol" w:hint="default"/>
+        <w:sz w:val="20"/>
+      </w:rPr>
+    </w:lvl>
+    <w:lvl w:ilvl="6" w:tentative="1">
+      <w:start w:val="1"/>
+      <w:numFmt w:val="bullet"/>
+      <w:lvlText w:val=""/>
+      <w:lvlJc w:val="left"/>
+      <w:pPr>
+        <w:tabs>
+          <w:tab w:val="num" w:pos="5040"/>
+        </w:tabs>
+        <w:ind w:left="5040" w:hanging="360"/>
+      </w:pPr>
+      <w:rPr>
+        <w:rFonts w:ascii="Symbol" w:hAnsi="Symbol" w:hint="default"/>
+        <w:sz w:val="20"/>
+      </w:rPr>
+    </w:lvl>
+    <w:lvl w:ilvl="7" w:tentative="1">
+      <w:start w:val="1"/>
+      <w:numFmt w:val="bullet"/>
+      <w:lvlText w:val=""/>
+      <w:lvlJc w:val="left"/>
+      <w:pPr>
+        <w:tabs>
+          <w:tab w:val="num" w:pos="5760"/>
+        </w:tabs>
+        <w:ind w:left="5760" w:hanging="360"/>
+      </w:pPr>
+      <w:rPr>
+        <w:rFonts w:ascii="Symbol" w:hAnsi="Symbol" w:hint="default"/>
+        <w:sz w:val="20"/>
+      </w:rPr>
+    </w:lvl>
+    <w:lvl w:ilvl="8" w:tentative="1">
+      <w:start w:val="1"/>
+      <w:numFmt w:val="bullet"/>
+      <w:lvlText w:val=""/>
+      <w:lvlJc w:val="left"/>
+      <w:pPr>
+        <w:tabs>
+          <w:tab w:val="num" w:pos="6480"/>
+        </w:tabs>
+        <w:ind w:left="6480" w:hanging="360"/>
+      </w:pPr>
+      <w:rPr>
+        <w:rFonts w:ascii="Symbol" w:hAnsi="Symbol" w:hint="default"/>
+        <w:sz w:val="20"/>
+      </w:rPr>
+    </w:lvl>
+  </w:abstractNum>
+  <w:abstractNum w:abstractNumId="12" w15:restartNumberingAfterBreak="0">
     <w:nsid w:val="68403318"/>
     <w:multiLevelType w:val="multilevel"/>
     <w:tmpl w:val="8C484042"/>
@@ -3093,7 +4367,7 @@
       </w:rPr>
     </w:lvl>
   </w:abstractNum>
-  <w:abstractNum w:abstractNumId="9" w15:restartNumberingAfterBreak="0">
+  <w:abstractNum w:abstractNumId="13" w15:restartNumberingAfterBreak="0">
     <w:nsid w:val="6D912F3A"/>
     <w:multiLevelType w:val="multilevel"/>
     <w:tmpl w:val="F208D482"/>
@@ -3206,7 +4480,7 @@
       </w:rPr>
     </w:lvl>
   </w:abstractNum>
-  <w:abstractNum w:abstractNumId="10" w15:restartNumberingAfterBreak="0">
+  <w:abstractNum w:abstractNumId="14" w15:restartNumberingAfterBreak="0">
     <w:nsid w:val="7B280F82"/>
     <w:multiLevelType w:val="multilevel"/>
     <w:tmpl w:val="5EA8DFC6"/>
@@ -3320,44 +4594,172 @@
       </w:rPr>
     </w:lvl>
   </w:abstractNum>
+  <w:abstractNum w:abstractNumId="15" w15:restartNumberingAfterBreak="0">
+    <w:nsid w:val="7F2172DB"/>
+    <w:multiLevelType w:val="multilevel"/>
+    <w:tmpl w:val="01A68B7C"/>
+    <w:lvl w:ilvl="0">
+      <w:start w:val="1"/>
+      <w:numFmt w:val="bullet"/>
+      <w:lvlText w:val="●"/>
+      <w:lvlJc w:val="left"/>
+      <w:pPr>
+        <w:ind w:left="720" w:hanging="360"/>
+      </w:pPr>
+      <w:rPr>
+        <w:u w:val="none"/>
+      </w:rPr>
+    </w:lvl>
+    <w:lvl w:ilvl="1">
+      <w:start w:val="1"/>
+      <w:numFmt w:val="bullet"/>
+      <w:lvlText w:val="○"/>
+      <w:lvlJc w:val="left"/>
+      <w:pPr>
+        <w:ind w:left="1440" w:hanging="360"/>
+      </w:pPr>
+      <w:rPr>
+        <w:u w:val="none"/>
+      </w:rPr>
+    </w:lvl>
+    <w:lvl w:ilvl="2">
+      <w:start w:val="1"/>
+      <w:numFmt w:val="bullet"/>
+      <w:lvlText w:val="■"/>
+      <w:lvlJc w:val="left"/>
+      <w:pPr>
+        <w:ind w:left="2160" w:hanging="360"/>
+      </w:pPr>
+      <w:rPr>
+        <w:u w:val="none"/>
+      </w:rPr>
+    </w:lvl>
+    <w:lvl w:ilvl="3">
+      <w:start w:val="1"/>
+      <w:numFmt w:val="bullet"/>
+      <w:lvlText w:val="●"/>
+      <w:lvlJc w:val="left"/>
+      <w:pPr>
+        <w:ind w:left="2880" w:hanging="360"/>
+      </w:pPr>
+      <w:rPr>
+        <w:u w:val="none"/>
+      </w:rPr>
+    </w:lvl>
+    <w:lvl w:ilvl="4">
+      <w:start w:val="1"/>
+      <w:numFmt w:val="bullet"/>
+      <w:lvlText w:val="○"/>
+      <w:lvlJc w:val="left"/>
+      <w:pPr>
+        <w:ind w:left="3600" w:hanging="360"/>
+      </w:pPr>
+      <w:rPr>
+        <w:u w:val="none"/>
+      </w:rPr>
+    </w:lvl>
+    <w:lvl w:ilvl="5">
+      <w:start w:val="1"/>
+      <w:numFmt w:val="bullet"/>
+      <w:lvlText w:val="■"/>
+      <w:lvlJc w:val="left"/>
+      <w:pPr>
+        <w:ind w:left="4320" w:hanging="360"/>
+      </w:pPr>
+      <w:rPr>
+        <w:u w:val="none"/>
+      </w:rPr>
+    </w:lvl>
+    <w:lvl w:ilvl="6">
+      <w:start w:val="1"/>
+      <w:numFmt w:val="bullet"/>
+      <w:lvlText w:val="●"/>
+      <w:lvlJc w:val="left"/>
+      <w:pPr>
+        <w:ind w:left="5040" w:hanging="360"/>
+      </w:pPr>
+      <w:rPr>
+        <w:u w:val="none"/>
+      </w:rPr>
+    </w:lvl>
+    <w:lvl w:ilvl="7">
+      <w:start w:val="1"/>
+      <w:numFmt w:val="bullet"/>
+      <w:lvlText w:val="○"/>
+      <w:lvlJc w:val="left"/>
+      <w:pPr>
+        <w:ind w:left="5760" w:hanging="360"/>
+      </w:pPr>
+      <w:rPr>
+        <w:u w:val="none"/>
+      </w:rPr>
+    </w:lvl>
+    <w:lvl w:ilvl="8">
+      <w:start w:val="1"/>
+      <w:numFmt w:val="bullet"/>
+      <w:lvlText w:val="■"/>
+      <w:lvlJc w:val="left"/>
+      <w:pPr>
+        <w:ind w:left="6480" w:hanging="360"/>
+      </w:pPr>
+      <w:rPr>
+        <w:u w:val="none"/>
+      </w:rPr>
+    </w:lvl>
+  </w:abstractNum>
   <w:num w:numId="1" w16cid:durableId="260721886">
+    <w:abstractNumId w:val="14"/>
+  </w:num>
+  <w:num w:numId="2" w16cid:durableId="1444033824">
+    <w:abstractNumId w:val="12"/>
+  </w:num>
+  <w:num w:numId="3" w16cid:durableId="166214229">
+    <w:abstractNumId w:val="1"/>
+  </w:num>
+  <w:num w:numId="4" w16cid:durableId="466706827">
+    <w:abstractNumId w:val="13"/>
+  </w:num>
+  <w:num w:numId="5" w16cid:durableId="1845510167">
+    <w:abstractNumId w:val="3"/>
+  </w:num>
+  <w:num w:numId="6" w16cid:durableId="176627735">
+    <w:abstractNumId w:val="7"/>
+  </w:num>
+  <w:num w:numId="7" w16cid:durableId="520751829">
+    <w:abstractNumId w:val="5"/>
+  </w:num>
+  <w:num w:numId="8" w16cid:durableId="425922752">
+    <w:abstractNumId w:val="4"/>
+  </w:num>
+  <w:num w:numId="9" w16cid:durableId="211961053">
+    <w:abstractNumId w:val="2"/>
+  </w:num>
+  <w:num w:numId="10" w16cid:durableId="406347930">
+    <w:abstractNumId w:val="6"/>
+  </w:num>
+  <w:num w:numId="11" w16cid:durableId="1986471806">
+    <w:abstractNumId w:val="9"/>
+  </w:num>
+  <w:num w:numId="12" w16cid:durableId="1482119673">
+    <w:abstractNumId w:val="15"/>
+  </w:num>
+  <w:num w:numId="13" w16cid:durableId="876237659">
     <w:abstractNumId w:val="10"/>
   </w:num>
-  <w:num w:numId="2" w16cid:durableId="1444033824">
+  <w:num w:numId="14" w16cid:durableId="104809884">
     <w:abstractNumId w:val="8"/>
   </w:num>
-  <w:num w:numId="3" w16cid:durableId="166214229">
+  <w:num w:numId="15" w16cid:durableId="988169167">
     <w:abstractNumId w:val="0"/>
   </w:num>
-  <w:num w:numId="4" w16cid:durableId="466706827">
-    <w:abstractNumId w:val="9"/>
-  </w:num>
-  <w:num w:numId="5" w16cid:durableId="1845510167">
-    <w:abstractNumId w:val="2"/>
-  </w:num>
-  <w:num w:numId="6" w16cid:durableId="176627735">
-    <w:abstractNumId w:val="6"/>
-  </w:num>
-  <w:num w:numId="7" w16cid:durableId="520751829">
-    <w:abstractNumId w:val="4"/>
-  </w:num>
-  <w:num w:numId="8" w16cid:durableId="425922752">
-    <w:abstractNumId w:val="3"/>
-  </w:num>
-  <w:num w:numId="9" w16cid:durableId="211961053">
-    <w:abstractNumId w:val="1"/>
-  </w:num>
-  <w:num w:numId="10" w16cid:durableId="406347930">
-    <w:abstractNumId w:val="5"/>
-  </w:num>
-  <w:num w:numId="11" w16cid:durableId="1986471806">
-    <w:abstractNumId w:val="7"/>
+  <w:num w:numId="16" w16cid:durableId="974336355">
+    <w:abstractNumId w:val="11"/>
   </w:num>
 </w:numbering>
 </file>
 
 <file path=word/styles.xml><?xml version="1.0" encoding="utf-8"?>
-<w:styles xmlns:mc="http://schemas.openxmlformats.org/markup-compatibility/2006" xmlns:r="http://schemas.openxmlformats.org/officeDocument/2006/relationships" xmlns:w="http://schemas.openxmlformats.org/wordprocessingml/2006/main" xmlns:w14="http://schemas.microsoft.com/office/word/2010/wordml" xmlns:w15="http://schemas.microsoft.com/office/word/2012/wordml" xmlns:w16cex="http://schemas.microsoft.com/office/word/2018/wordml/cex" xmlns:w16cid="http://schemas.microsoft.com/office/word/2016/wordml/cid" xmlns:w16="http://schemas.microsoft.com/office/word/2018/wordml" xmlns:w16sdtdh="http://schemas.microsoft.com/office/word/2020/wordml/sdtdatahash" xmlns:w16se="http://schemas.microsoft.com/office/word/2015/wordml/symex" mc:Ignorable="w14 w15 w16se w16cid w16 w16cex w16sdtdh">
+<w:styles xmlns:mc="http://schemas.openxmlformats.org/markup-compatibility/2006" xmlns:r="http://schemas.openxmlformats.org/officeDocument/2006/relationships" xmlns:w="http://schemas.openxmlformats.org/wordprocessingml/2006/main" xmlns:w14="http://schemas.microsoft.com/office/word/2010/wordml" xmlns:w15="http://schemas.microsoft.com/office/word/2012/wordml" xmlns:w16cex="http://schemas.microsoft.com/office/word/2018/wordml/cex" xmlns:w16cid="http://schemas.microsoft.com/office/word/2016/wordml/cid" xmlns:w16="http://schemas.microsoft.com/office/word/2018/wordml" xmlns:w16du="http://schemas.microsoft.com/office/word/2023/wordml/word16du" xmlns:w16sdtdh="http://schemas.microsoft.com/office/word/2020/wordml/sdtdatahash" xmlns:w16se="http://schemas.microsoft.com/office/word/2015/wordml/symex" mc:Ignorable="w14 w15 w16se w16cid w16 w16cex w16sdtdh w16du">
   <w:docDefaults>
     <w:rPrDefault>
       <w:rPr>

</xml_diff>